<commit_message>
Update Machine Learning Planning.docx
</commit_message>
<xml_diff>
--- a/Behavior_based_Detection/Machine Learning Planning.docx
+++ b/Behavior_based_Detection/Machine Learning Planning.docx
@@ -26,6 +26,7 @@
     </w:p>
     <w:p>
       <w:pPr>
+        <w:spacing w:line="360" w:lineRule="auto"/>
         <w:jc w:val="center"/>
       </w:pPr>
     </w:p>
@@ -36,6 +37,7 @@
           <w:ilvl w:val="0"/>
           <w:numId w:val="1"/>
         </w:numPr>
+        <w:spacing w:line="360" w:lineRule="auto"/>
         <w:rPr>
           <w:b/>
           <w:bCs/>
@@ -56,27 +58,147 @@
     <w:p>
       <w:pPr>
         <w:pStyle w:val="a3"/>
+        <w:spacing w:line="360" w:lineRule="auto"/>
         <w:ind w:left="360"/>
       </w:pPr>
+      <w:r>
+        <w:t>Existing One</w:t>
+      </w:r>
+      <w:r>
+        <w:t>s</w:t>
+      </w:r>
+      <w:r>
+        <w:t>:</w:t>
+      </w:r>
+      <w:r>
+        <w:t xml:space="preserve"> </w:t>
+      </w:r>
     </w:p>
     <w:p>
       <w:pPr>
         <w:pStyle w:val="a3"/>
+        <w:numPr>
+          <w:ilvl w:val="0"/>
+          <w:numId w:val="2"/>
+        </w:numPr>
+        <w:spacing w:line="360" w:lineRule="auto"/>
+      </w:pPr>
+      <w:hyperlink r:id="rId5" w:history="1">
+        <w:r>
+          <w:rPr>
+            <w:rStyle w:val="Hyperlink"/>
+          </w:rPr>
+          <w:t>API Call based Malware Dataset</w:t>
+        </w:r>
+      </w:hyperlink>
+    </w:p>
+    <w:p>
+      <w:pPr>
+        <w:pStyle w:val="a3"/>
+        <w:numPr>
+          <w:ilvl w:val="0"/>
+          <w:numId w:val="2"/>
+        </w:numPr>
+        <w:spacing w:line="360" w:lineRule="auto"/>
+      </w:pPr>
+      <w:hyperlink r:id="rId6" w:history="1">
+        <w:r>
+          <w:rPr>
+            <w:rStyle w:val="Hyperlink"/>
+          </w:rPr>
+          <w:t>Windows_Malware_Detection_Dataset</w:t>
+        </w:r>
+      </w:hyperlink>
+    </w:p>
+    <w:p>
+      <w:pPr>
+        <w:pStyle w:val="a3"/>
+        <w:numPr>
+          <w:ilvl w:val="0"/>
+          <w:numId w:val="2"/>
+        </w:numPr>
+        <w:spacing w:line="360" w:lineRule="auto"/>
+      </w:pPr>
+      <w:hyperlink r:id="rId7" w:history="1">
+        <w:r>
+          <w:rPr>
+            <w:rStyle w:val="Hyperlink"/>
+          </w:rPr>
+          <w:t>VHS-22</w:t>
+        </w:r>
+      </w:hyperlink>
+    </w:p>
+    <w:p>
+      <w:pPr>
+        <w:pStyle w:val="a3"/>
+        <w:numPr>
+          <w:ilvl w:val="0"/>
+          <w:numId w:val="2"/>
+        </w:numPr>
+        <w:spacing w:line="360" w:lineRule="auto"/>
+      </w:pPr>
+      <w:hyperlink r:id="rId8" w:history="1">
+        <w:r>
+          <w:rPr>
+            <w:rStyle w:val="Hyperlink"/>
+          </w:rPr>
+          <w:t>SDN Dataset for DDoS Flooding Attack Detection</w:t>
+        </w:r>
+      </w:hyperlink>
+    </w:p>
+    <w:p>
+      <w:pPr>
+        <w:spacing w:line="360" w:lineRule="auto"/>
         <w:ind w:left="360"/>
       </w:pPr>
       <w:r>
-        <w:t>Existing One:</w:t>
-      </w:r>
+        <w:t>More:</w:t>
+      </w:r>
+    </w:p>
+    <w:p>
+      <w:pPr>
+        <w:spacing w:line="360" w:lineRule="auto"/>
+        <w:ind w:left="360"/>
+      </w:pPr>
+      <w:hyperlink r:id="rId9" w:history="1">
+        <w:r>
+          <w:rPr>
+            <w:rStyle w:val="Hyperlink"/>
+          </w:rPr>
+          <w:t>https://www.unb.ca/cic/datasets/index.html</w:t>
+        </w:r>
+      </w:hyperlink>
+    </w:p>
+    <w:p>
+      <w:pPr>
+        <w:spacing w:line="360" w:lineRule="auto"/>
+        <w:ind w:left="360"/>
+      </w:pPr>
+      <w:hyperlink r:id="rId10" w:history="1">
+        <w:r>
+          <w:rPr>
+            <w:rStyle w:val="Hyperlink"/>
+          </w:rPr>
+          <w:t>https://registry.opendata.aws/sorel-20m/</w:t>
+        </w:r>
+      </w:hyperlink>
     </w:p>
     <w:p>
       <w:pPr>
         <w:pStyle w:val="a3"/>
+        <w:spacing w:line="360" w:lineRule="auto"/>
         <w:ind w:left="360"/>
       </w:pPr>
       <w:r>
-        <w:t xml:space="preserve">Create Alone: </w:t>
-      </w:r>
-      <w:hyperlink r:id="rId5" w:history="1">
+        <w:t>Create Alone</w:t>
+      </w:r>
+      <w:r>
+        <w:t xml:space="preserve"> or to make new ones when the ML is Working </w:t>
+      </w:r>
+      <w:r>
+        <w:t xml:space="preserve">: </w:t>
+      </w:r>
+      <w:hyperlink r:id="rId11" w:history="1">
         <w:r>
           <w:rPr>
             <w:rStyle w:val="Hyperlink"/>
@@ -85,8 +207,6 @@
         </w:r>
       </w:hyperlink>
     </w:p>
-    <w:p/>
-    <w:p/>
     <w:p>
       <w:pPr>
         <w:pStyle w:val="a3"/>
@@ -94,6 +214,7 @@
           <w:ilvl w:val="0"/>
           <w:numId w:val="1"/>
         </w:numPr>
+        <w:spacing w:line="360" w:lineRule="auto"/>
         <w:rPr>
           <w:sz w:val="24"/>
           <w:szCs w:val="24"/>
@@ -117,16 +238,25 @@
       </w:r>
     </w:p>
     <w:p>
+      <w:pPr>
+        <w:spacing w:line="360" w:lineRule="auto"/>
+      </w:pPr>
       <w:r>
         <w:t>Random Forests:</w:t>
       </w:r>
     </w:p>
     <w:p>
+      <w:pPr>
+        <w:spacing w:line="360" w:lineRule="auto"/>
+      </w:pPr>
       <w:r>
         <w:t>Type: Ensemble Learning</w:t>
       </w:r>
     </w:p>
     <w:p>
+      <w:pPr>
+        <w:spacing w:line="360" w:lineRule="auto"/>
+      </w:pPr>
       <w:r>
         <w:t>Description: Random Forest is an ensemble learning method that constructs a multitude of decision trees during training and outputs the mode of the classes (classification) or mean prediction (regression) of the individual trees. It is robust, handles high-dimensional data well, and is less prone to overfitting.</w:t>
       </w:r>
@@ -134,6 +264,7 @@
     <w:p>
       <w:pPr>
         <w:pStyle w:val="a3"/>
+        <w:spacing w:line="360" w:lineRule="auto"/>
         <w:ind w:left="360"/>
       </w:pPr>
     </w:p>
@@ -150,6 +281,119 @@
 <file path=word/numbering.xml><?xml version="1.0" encoding="utf-8"?>
 <w:numbering xmlns:wpc="http://schemas.microsoft.com/office/word/2010/wordprocessingCanvas" xmlns:cx="http://schemas.microsoft.com/office/drawing/2014/chartex" xmlns:cx1="http://schemas.microsoft.com/office/drawing/2015/9/8/chartex" xmlns:cx2="http://schemas.microsoft.com/office/drawing/2015/10/21/chartex" xmlns:cx3="http://schemas.microsoft.com/office/drawing/2016/5/9/chartex" xmlns:cx4="http://schemas.microsoft.com/office/drawing/2016/5/10/chartex" xmlns:cx5="http://schemas.microsoft.com/office/drawing/2016/5/11/chartex" xmlns:cx6="http://schemas.microsoft.com/office/drawing/2016/5/12/chartex" xmlns:cx7="http://schemas.microsoft.com/office/drawing/2016/5/13/chartex" xmlns:cx8="http://schemas.microsoft.com/office/drawing/2016/5/14/chartex" xmlns:mc="http://schemas.openxmlformats.org/markup-compatibility/2006" xmlns:aink="http://schemas.microsoft.com/office/drawing/2016/ink" xmlns:am3d="http://schemas.microsoft.com/office/drawing/2017/model3d" xmlns:o="urn:schemas-microsoft-com:office:office" xmlns:oel="http://schemas.microsoft.com/office/2019/extlst" xmlns:r="http://schemas.openxmlformats.org/officeDocument/2006/relationships" xmlns:m="http://schemas.openxmlformats.org/officeDocument/2006/math" xmlns:v="urn:schemas-microsoft-com:vml" xmlns:wp14="http://schemas.microsoft.com/office/word/2010/wordprocessingDrawing" xmlns:wp="http://schemas.openxmlformats.org/drawingml/2006/wordprocessingDrawing" xmlns:w10="urn:schemas-microsoft-com:office:word" xmlns:w="http://schemas.openxmlformats.org/wordprocessingml/2006/main" xmlns:w14="http://schemas.microsoft.com/office/word/2010/wordml" xmlns:w15="http://schemas.microsoft.com/office/word/2012/wordml" xmlns:w16cex="http://schemas.microsoft.com/office/word/2018/wordml/cex" xmlns:w16cid="http://schemas.microsoft.com/office/word/2016/wordml/cid" xmlns:w16="http://schemas.microsoft.com/office/word/2018/wordml" xmlns:w16sdtdh="http://schemas.microsoft.com/office/word/2020/wordml/sdtdatahash" xmlns:w16se="http://schemas.microsoft.com/office/word/2015/wordml/symex" xmlns:wpg="http://schemas.microsoft.com/office/word/2010/wordprocessingGroup" xmlns:wpi="http://schemas.microsoft.com/office/word/2010/wordprocessingInk" xmlns:wne="http://schemas.microsoft.com/office/word/2006/wordml" xmlns:wps="http://schemas.microsoft.com/office/word/2010/wordprocessingShape" mc:Ignorable="w14 w15 w16se w16cid w16 w16cex w16sdtdh wp14">
   <w:abstractNum w:abstractNumId="0" w15:restartNumberingAfterBreak="0">
+    <w:nsid w:val="4075028C"/>
+    <w:multiLevelType w:val="hybridMultilevel"/>
+    <w:tmpl w:val="C668F902"/>
+    <w:lvl w:ilvl="0" w:tplc="0409000B">
+      <w:start w:val="1"/>
+      <w:numFmt w:val="bullet"/>
+      <w:lvlText w:val=""/>
+      <w:lvlJc w:val="left"/>
+      <w:pPr>
+        <w:ind w:left="1080" w:hanging="360"/>
+      </w:pPr>
+      <w:rPr>
+        <w:rFonts w:ascii="Wingdings" w:hAnsi="Wingdings" w:hint="default"/>
+      </w:rPr>
+    </w:lvl>
+    <w:lvl w:ilvl="1" w:tplc="04090003" w:tentative="1">
+      <w:start w:val="1"/>
+      <w:numFmt w:val="bullet"/>
+      <w:lvlText w:val="o"/>
+      <w:lvlJc w:val="left"/>
+      <w:pPr>
+        <w:ind w:left="1800" w:hanging="360"/>
+      </w:pPr>
+      <w:rPr>
+        <w:rFonts w:ascii="Courier New" w:hAnsi="Courier New" w:cs="Courier New" w:hint="default"/>
+      </w:rPr>
+    </w:lvl>
+    <w:lvl w:ilvl="2" w:tplc="04090005" w:tentative="1">
+      <w:start w:val="1"/>
+      <w:numFmt w:val="bullet"/>
+      <w:lvlText w:val=""/>
+      <w:lvlJc w:val="left"/>
+      <w:pPr>
+        <w:ind w:left="2520" w:hanging="360"/>
+      </w:pPr>
+      <w:rPr>
+        <w:rFonts w:ascii="Wingdings" w:hAnsi="Wingdings" w:hint="default"/>
+      </w:rPr>
+    </w:lvl>
+    <w:lvl w:ilvl="3" w:tplc="04090001" w:tentative="1">
+      <w:start w:val="1"/>
+      <w:numFmt w:val="bullet"/>
+      <w:lvlText w:val=""/>
+      <w:lvlJc w:val="left"/>
+      <w:pPr>
+        <w:ind w:left="3240" w:hanging="360"/>
+      </w:pPr>
+      <w:rPr>
+        <w:rFonts w:ascii="Symbol" w:hAnsi="Symbol" w:hint="default"/>
+      </w:rPr>
+    </w:lvl>
+    <w:lvl w:ilvl="4" w:tplc="04090003" w:tentative="1">
+      <w:start w:val="1"/>
+      <w:numFmt w:val="bullet"/>
+      <w:lvlText w:val="o"/>
+      <w:lvlJc w:val="left"/>
+      <w:pPr>
+        <w:ind w:left="3960" w:hanging="360"/>
+      </w:pPr>
+      <w:rPr>
+        <w:rFonts w:ascii="Courier New" w:hAnsi="Courier New" w:cs="Courier New" w:hint="default"/>
+      </w:rPr>
+    </w:lvl>
+    <w:lvl w:ilvl="5" w:tplc="04090005" w:tentative="1">
+      <w:start w:val="1"/>
+      <w:numFmt w:val="bullet"/>
+      <w:lvlText w:val=""/>
+      <w:lvlJc w:val="left"/>
+      <w:pPr>
+        <w:ind w:left="4680" w:hanging="360"/>
+      </w:pPr>
+      <w:rPr>
+        <w:rFonts w:ascii="Wingdings" w:hAnsi="Wingdings" w:hint="default"/>
+      </w:rPr>
+    </w:lvl>
+    <w:lvl w:ilvl="6" w:tplc="04090001" w:tentative="1">
+      <w:start w:val="1"/>
+      <w:numFmt w:val="bullet"/>
+      <w:lvlText w:val=""/>
+      <w:lvlJc w:val="left"/>
+      <w:pPr>
+        <w:ind w:left="5400" w:hanging="360"/>
+      </w:pPr>
+      <w:rPr>
+        <w:rFonts w:ascii="Symbol" w:hAnsi="Symbol" w:hint="default"/>
+      </w:rPr>
+    </w:lvl>
+    <w:lvl w:ilvl="7" w:tplc="04090003" w:tentative="1">
+      <w:start w:val="1"/>
+      <w:numFmt w:val="bullet"/>
+      <w:lvlText w:val="o"/>
+      <w:lvlJc w:val="left"/>
+      <w:pPr>
+        <w:ind w:left="6120" w:hanging="360"/>
+      </w:pPr>
+      <w:rPr>
+        <w:rFonts w:ascii="Courier New" w:hAnsi="Courier New" w:cs="Courier New" w:hint="default"/>
+      </w:rPr>
+    </w:lvl>
+    <w:lvl w:ilvl="8" w:tplc="04090005" w:tentative="1">
+      <w:start w:val="1"/>
+      <w:numFmt w:val="bullet"/>
+      <w:lvlText w:val=""/>
+      <w:lvlJc w:val="left"/>
+      <w:pPr>
+        <w:ind w:left="6840" w:hanging="360"/>
+      </w:pPr>
+      <w:rPr>
+        <w:rFonts w:ascii="Wingdings" w:hAnsi="Wingdings" w:hint="default"/>
+      </w:rPr>
+    </w:lvl>
+  </w:abstractNum>
+  <w:abstractNum w:abstractNumId="1" w15:restartNumberingAfterBreak="0">
     <w:nsid w:val="7C12042E"/>
     <w:multiLevelType w:val="hybridMultilevel"/>
     <w:tmpl w:val="A8380FDC"/>
@@ -239,6 +483,9 @@
     </w:lvl>
   </w:abstractNum>
   <w:num w:numId="1" w16cid:durableId="1079254436">
+    <w:abstractNumId w:val="1"/>
+  </w:num>
+  <w:num w:numId="2" w16cid:durableId="1474761269">
     <w:abstractNumId w:val="0"/>
   </w:num>
 </w:numbering>

</xml_diff>

<commit_message>
Process Dataset Part 1.5
</commit_message>
<xml_diff>
--- a/Behavior_based_Detection/Machine Learning Planning.docx
+++ b/Behavior_based_Detection/Machine Learning Planning.docx
@@ -136,6 +136,11 @@
           <w:numId w:val="2"/>
         </w:numPr>
         <w:spacing w:line="360" w:lineRule="auto"/>
+        <w:rPr>
+          <w:rStyle w:val="Hyperlink"/>
+          <w:color w:val="auto"/>
+          <w:u w:val="none"/>
+        </w:rPr>
       </w:pPr>
       <w:hyperlink r:id="rId8" w:history="1">
         <w:r>
@@ -148,6 +153,24 @@
     </w:p>
     <w:p>
       <w:pPr>
+        <w:pStyle w:val="a3"/>
+        <w:numPr>
+          <w:ilvl w:val="0"/>
+          <w:numId w:val="2"/>
+        </w:numPr>
+        <w:spacing w:line="360" w:lineRule="auto"/>
+      </w:pPr>
+      <w:hyperlink r:id="rId9" w:history="1">
+        <w:r>
+          <w:rPr>
+            <w:rStyle w:val="Hyperlink"/>
+          </w:rPr>
+          <w:t>UCI</w:t>
+        </w:r>
+      </w:hyperlink>
+    </w:p>
+    <w:p>
+      <w:pPr>
         <w:spacing w:line="360" w:lineRule="auto"/>
         <w:ind w:left="360"/>
       </w:pPr>
@@ -160,7 +183,7 @@
         <w:spacing w:line="360" w:lineRule="auto"/>
         <w:ind w:left="360"/>
       </w:pPr>
-      <w:hyperlink r:id="rId9" w:history="1">
+      <w:hyperlink r:id="rId10" w:history="1">
         <w:r>
           <w:rPr>
             <w:rStyle w:val="Hyperlink"/>
@@ -174,7 +197,7 @@
         <w:spacing w:line="360" w:lineRule="auto"/>
         <w:ind w:left="360"/>
       </w:pPr>
-      <w:hyperlink r:id="rId10" w:history="1">
+      <w:hyperlink r:id="rId11" w:history="1">
         <w:r>
           <w:rPr>
             <w:rStyle w:val="Hyperlink"/>
@@ -198,7 +221,7 @@
       <w:r>
         <w:t xml:space="preserve">: </w:t>
       </w:r>
-      <w:hyperlink r:id="rId11" w:history="1">
+      <w:hyperlink r:id="rId12" w:history="1">
         <w:r>
           <w:rPr>
             <w:rStyle w:val="Hyperlink"/>
@@ -263,10 +286,79 @@
     </w:p>
     <w:p>
       <w:pPr>
+        <w:spacing w:line="360" w:lineRule="auto"/>
+      </w:pPr>
+    </w:p>
+    <w:p>
+      <w:pPr>
+        <w:spacing w:line="360" w:lineRule="auto"/>
+      </w:pPr>
+    </w:p>
+    <w:p>
+      <w:pPr>
+        <w:spacing w:line="360" w:lineRule="auto"/>
+      </w:pPr>
+    </w:p>
+    <w:p>
+      <w:pPr>
+        <w:spacing w:line="360" w:lineRule="auto"/>
+      </w:pPr>
+    </w:p>
+    <w:p>
+      <w:pPr>
+        <w:spacing w:line="360" w:lineRule="auto"/>
+      </w:pPr>
+    </w:p>
+    <w:p>
+      <w:pPr>
+        <w:spacing w:line="360" w:lineRule="auto"/>
+      </w:pPr>
+    </w:p>
+    <w:p>
+      <w:pPr>
         <w:pStyle w:val="a3"/>
-        <w:spacing w:line="360" w:lineRule="auto"/>
-        <w:ind w:left="360"/>
-      </w:pPr>
+        <w:numPr>
+          <w:ilvl w:val="0"/>
+          <w:numId w:val="1"/>
+        </w:numPr>
+        <w:spacing w:line="360" w:lineRule="auto"/>
+        <w:rPr>
+          <w:b/>
+          <w:bCs/>
+          <w:sz w:val="24"/>
+          <w:szCs w:val="24"/>
+        </w:rPr>
+      </w:pPr>
+      <w:r>
+        <w:rPr>
+          <w:b/>
+          <w:bCs/>
+          <w:sz w:val="24"/>
+          <w:szCs w:val="24"/>
+        </w:rPr>
+        <w:lastRenderedPageBreak/>
+        <w:t>General Description Of What The Program Will Do</w:t>
+      </w:r>
+    </w:p>
+    <w:p>
+      <w:pPr>
+        <w:spacing w:line="360" w:lineRule="auto"/>
+      </w:pPr>
+      <w:r>
+        <w:t>File will run in a sandbox and will write is behavior then use the data set of good ware and malware to decide if the file may have malicious intentions or not.</w:t>
+      </w:r>
+    </w:p>
+    <w:p>
+      <w:pPr>
+        <w:spacing w:line="360" w:lineRule="auto"/>
+      </w:pPr>
+      <w:r>
+        <w:t>Or</w:t>
+      </w:r>
+      <w:r>
+        <w:br/>
+        <w:t>It will to determent what files may acting maliciously and what know and with a small data about is behavior will decide.</w:t>
+      </w:r>
     </w:p>
     <w:sectPr>
       <w:pgSz w:w="12240" w:h="15840"/>

</xml_diff>